<commit_message>
plotted elutes and crudes together
</commit_message>
<xml_diff>
--- a/MetaData/AsLipidDatabase/AsLipid_structures.docx
+++ b/MetaData/AsLipidDatabase/AsLipid_structures.docx
@@ -3,12 +3,525 @@
 <w:document xmlns:wpc="http://schemas.microsoft.com/office/word/2010/wordprocessingCanvas" xmlns:cx="http://schemas.microsoft.com/office/drawing/2014/chartex" xmlns:cx1="http://schemas.microsoft.com/office/drawing/2015/9/8/chartex" xmlns:cx2="http://schemas.microsoft.com/office/drawing/2015/10/21/chartex" xmlns:cx3="http://schemas.microsoft.com/office/drawing/2016/5/9/chartex" xmlns:cx4="http://schemas.microsoft.com/office/drawing/2016/5/10/chartex" xmlns:cx5="http://schemas.microsoft.com/office/drawing/2016/5/11/chartex" xmlns:cx6="http://schemas.microsoft.com/office/drawing/2016/5/12/chartex" xmlns:cx7="http://schemas.microsoft.com/office/drawing/2016/5/13/chartex" xmlns:cx8="http://schemas.microsoft.com/office/drawing/2016/5/14/chartex" xmlns:mc="http://schemas.openxmlformats.org/markup-compatibility/2006" xmlns:aink="http://schemas.microsoft.com/office/drawing/2016/ink" xmlns:am3d="http://schemas.microsoft.com/office/drawing/2017/model3d" xmlns:o="urn:schemas-microsoft-com:office:office" xmlns:r="http://schemas.openxmlformats.org/officeDocument/2006/relationships" xmlns:m="http://schemas.openxmlformats.org/officeDocument/2006/math" xmlns:v="urn:schemas-microsoft-com:vml" xmlns:wp14="http://schemas.microsoft.com/office/word/2010/wordprocessingDrawing" xmlns:wp="http://schemas.openxmlformats.org/drawingml/2006/wordprocessingDrawing" xmlns:w10="urn:schemas-microsoft-com:office:word" xmlns:w="http://schemas.openxmlformats.org/wordprocessingml/2006/main" xmlns:w14="http://schemas.microsoft.com/office/word/2010/wordml" xmlns:w15="http://schemas.microsoft.com/office/word/2012/wordml" xmlns:w16cex="http://schemas.microsoft.com/office/word/2018/wordml/cex" xmlns:w16cid="http://schemas.microsoft.com/office/word/2016/wordml/cid" xmlns:w16="http://schemas.microsoft.com/office/word/2018/wordml" xmlns:w16se="http://schemas.microsoft.com/office/word/2015/wordml/symex" xmlns:wpg="http://schemas.microsoft.com/office/word/2010/wordprocessingGroup" xmlns:wpi="http://schemas.microsoft.com/office/word/2010/wordprocessingInk" xmlns:wne="http://schemas.microsoft.com/office/word/2006/wordml" xmlns:wps="http://schemas.microsoft.com/office/word/2010/wordprocessingShape" mc:Ignorable="w14 w15 w16se w16cid w16 w16cex wp14">
   <w:body>
     <w:p>
-      <w:r>
+      <w:pPr>
+        <w:rPr>
+          <w:u w:val="single"/>
+        </w:rPr>
+      </w:pPr>
+      <w:r>
+        <w:rPr>
+          <w:u w:val="single"/>
+        </w:rPr>
         <w:t>As-lipid example structures:</w:t>
       </w:r>
     </w:p>
     <w:p/>
-    <w:p/>
+    <w:p>
+      <w:r>
+        <w:t>As-FA</w:t>
+      </w:r>
+    </w:p>
+    <w:p>
+      <w:r>
+        <w:rPr>
+          <w:noProof/>
+        </w:rPr>
+        <w:drawing>
+          <wp:inline distT="0" distB="0" distL="0" distR="0" wp14:anchorId="2F73D282" wp14:editId="3E58E216">
+            <wp:extent cx="5943600" cy="1281430"/>
+            <wp:effectExtent l="0" t="0" r="0" b="1270"/>
+            <wp:docPr id="1" name="Picture 1" descr="Diagram&#10;&#10;Description automatically generated"/>
+            <wp:cNvGraphicFramePr>
+              <a:graphicFrameLocks xmlns:a="http://schemas.openxmlformats.org/drawingml/2006/main" noChangeAspect="1"/>
+            </wp:cNvGraphicFramePr>
+            <a:graphic xmlns:a="http://schemas.openxmlformats.org/drawingml/2006/main">
+              <a:graphicData uri="http://schemas.openxmlformats.org/drawingml/2006/picture">
+                <pic:pic xmlns:pic="http://schemas.openxmlformats.org/drawingml/2006/picture">
+                  <pic:nvPicPr>
+                    <pic:cNvPr id="1" name="Picture 1" descr="Diagram&#10;&#10;Description automatically generated"/>
+                    <pic:cNvPicPr/>
+                  </pic:nvPicPr>
+                  <pic:blipFill>
+                    <a:blip r:embed="rId4">
+                      <a:extLst>
+                        <a:ext uri="{28A0092B-C50C-407E-A947-70E740481C1C}">
+                          <a14:useLocalDpi xmlns:a14="http://schemas.microsoft.com/office/drawing/2010/main" val="0"/>
+                        </a:ext>
+                      </a:extLst>
+                    </a:blip>
+                    <a:stretch>
+                      <a:fillRect/>
+                    </a:stretch>
+                  </pic:blipFill>
+                  <pic:spPr>
+                    <a:xfrm>
+                      <a:off x="0" y="0"/>
+                      <a:ext cx="5943600" cy="1281430"/>
+                    </a:xfrm>
+                    <a:prstGeom prst="rect">
+                      <a:avLst/>
+                    </a:prstGeom>
+                  </pic:spPr>
+                </pic:pic>
+              </a:graphicData>
+            </a:graphic>
+          </wp:inline>
+        </w:drawing>
+      </w:r>
+    </w:p>
+    <w:p/>
+    <w:p/>
+    <w:p/>
+    <w:p>
+      <w:r>
+        <w:t>As-HC</w:t>
+      </w:r>
+      <w:r>
+        <w:rPr>
+          <w:noProof/>
+        </w:rPr>
+        <w:drawing>
+          <wp:inline distT="0" distB="0" distL="0" distR="0" wp14:anchorId="6ACDE4DB" wp14:editId="6BD98C51">
+            <wp:extent cx="5943600" cy="1311910"/>
+            <wp:effectExtent l="0" t="0" r="0" b="0"/>
+            <wp:docPr id="4" name="Picture 4" descr="A close up of a hanger&#10;&#10;Description automatically generated"/>
+            <wp:cNvGraphicFramePr>
+              <a:graphicFrameLocks xmlns:a="http://schemas.openxmlformats.org/drawingml/2006/main" noChangeAspect="1"/>
+            </wp:cNvGraphicFramePr>
+            <a:graphic xmlns:a="http://schemas.openxmlformats.org/drawingml/2006/main">
+              <a:graphicData uri="http://schemas.openxmlformats.org/drawingml/2006/picture">
+                <pic:pic xmlns:pic="http://schemas.openxmlformats.org/drawingml/2006/picture">
+                  <pic:nvPicPr>
+                    <pic:cNvPr id="4" name="Picture 4" descr="A close up of a hanger&#10;&#10;Description automatically generated"/>
+                    <pic:cNvPicPr/>
+                  </pic:nvPicPr>
+                  <pic:blipFill>
+                    <a:blip r:embed="rId5">
+                      <a:extLst>
+                        <a:ext uri="{28A0092B-C50C-407E-A947-70E740481C1C}">
+                          <a14:useLocalDpi xmlns:a14="http://schemas.microsoft.com/office/drawing/2010/main" val="0"/>
+                        </a:ext>
+                      </a:extLst>
+                    </a:blip>
+                    <a:stretch>
+                      <a:fillRect/>
+                    </a:stretch>
+                  </pic:blipFill>
+                  <pic:spPr>
+                    <a:xfrm>
+                      <a:off x="0" y="0"/>
+                      <a:ext cx="5943600" cy="1311910"/>
+                    </a:xfrm>
+                    <a:prstGeom prst="rect">
+                      <a:avLst/>
+                    </a:prstGeom>
+                  </pic:spPr>
+                </pic:pic>
+              </a:graphicData>
+            </a:graphic>
+          </wp:inline>
+        </w:drawing>
+      </w:r>
+    </w:p>
+    <w:p/>
+    <w:p/>
+    <w:p/>
+    <w:p/>
+    <w:p>
+      <w:r>
+        <w:t>As-PC</w:t>
+      </w:r>
+      <w:r>
+        <w:rPr>
+          <w:noProof/>
+        </w:rPr>
+        <w:drawing>
+          <wp:inline distT="0" distB="0" distL="0" distR="0" wp14:anchorId="532AB569" wp14:editId="20485B77">
+            <wp:extent cx="5943600" cy="1647190"/>
+            <wp:effectExtent l="0" t="0" r="0" b="3810"/>
+            <wp:docPr id="2" name="Picture 2" descr="A picture containing hanger&#10;&#10;Description automatically generated"/>
+            <wp:cNvGraphicFramePr>
+              <a:graphicFrameLocks xmlns:a="http://schemas.openxmlformats.org/drawingml/2006/main" noChangeAspect="1"/>
+            </wp:cNvGraphicFramePr>
+            <a:graphic xmlns:a="http://schemas.openxmlformats.org/drawingml/2006/main">
+              <a:graphicData uri="http://schemas.openxmlformats.org/drawingml/2006/picture">
+                <pic:pic xmlns:pic="http://schemas.openxmlformats.org/drawingml/2006/picture">
+                  <pic:nvPicPr>
+                    <pic:cNvPr id="2" name="Picture 2" descr="A picture containing hanger&#10;&#10;Description automatically generated"/>
+                    <pic:cNvPicPr/>
+                  </pic:nvPicPr>
+                  <pic:blipFill>
+                    <a:blip r:embed="rId6">
+                      <a:extLst>
+                        <a:ext uri="{28A0092B-C50C-407E-A947-70E740481C1C}">
+                          <a14:useLocalDpi xmlns:a14="http://schemas.microsoft.com/office/drawing/2010/main" val="0"/>
+                        </a:ext>
+                      </a:extLst>
+                    </a:blip>
+                    <a:stretch>
+                      <a:fillRect/>
+                    </a:stretch>
+                  </pic:blipFill>
+                  <pic:spPr>
+                    <a:xfrm>
+                      <a:off x="0" y="0"/>
+                      <a:ext cx="5943600" cy="1647190"/>
+                    </a:xfrm>
+                    <a:prstGeom prst="rect">
+                      <a:avLst/>
+                    </a:prstGeom>
+                  </pic:spPr>
+                </pic:pic>
+              </a:graphicData>
+            </a:graphic>
+          </wp:inline>
+        </w:drawing>
+      </w:r>
+    </w:p>
+    <w:p/>
+    <w:p>
+      <w:r>
+        <w:t>As-</w:t>
+      </w:r>
+      <w:proofErr w:type="spellStart"/>
+      <w:r>
+        <w:t>SugPL</w:t>
+      </w:r>
+      <w:proofErr w:type="spellEnd"/>
+    </w:p>
+    <w:p>
+      <w:r>
+        <w:rPr>
+          <w:noProof/>
+        </w:rPr>
+        <w:drawing>
+          <wp:inline distT="0" distB="0" distL="0" distR="0" wp14:anchorId="7D77E5BE" wp14:editId="17195C99">
+            <wp:extent cx="5943600" cy="1024890"/>
+            <wp:effectExtent l="0" t="0" r="0" b="3810"/>
+            <wp:docPr id="6" name="Picture 6" descr="A close up of a hanger&#10;&#10;Description automatically generated"/>
+            <wp:cNvGraphicFramePr>
+              <a:graphicFrameLocks xmlns:a="http://schemas.openxmlformats.org/drawingml/2006/main" noChangeAspect="1"/>
+            </wp:cNvGraphicFramePr>
+            <a:graphic xmlns:a="http://schemas.openxmlformats.org/drawingml/2006/main">
+              <a:graphicData uri="http://schemas.openxmlformats.org/drawingml/2006/picture">
+                <pic:pic xmlns:pic="http://schemas.openxmlformats.org/drawingml/2006/picture">
+                  <pic:nvPicPr>
+                    <pic:cNvPr id="6" name="Picture 6" descr="A close up of a hanger&#10;&#10;Description automatically generated"/>
+                    <pic:cNvPicPr/>
+                  </pic:nvPicPr>
+                  <pic:blipFill>
+                    <a:blip r:embed="rId7">
+                      <a:extLst>
+                        <a:ext uri="{28A0092B-C50C-407E-A947-70E740481C1C}">
+                          <a14:useLocalDpi xmlns:a14="http://schemas.microsoft.com/office/drawing/2010/main" val="0"/>
+                        </a:ext>
+                      </a:extLst>
+                    </a:blip>
+                    <a:stretch>
+                      <a:fillRect/>
+                    </a:stretch>
+                  </pic:blipFill>
+                  <pic:spPr>
+                    <a:xfrm>
+                      <a:off x="0" y="0"/>
+                      <a:ext cx="5943600" cy="1024890"/>
+                    </a:xfrm>
+                    <a:prstGeom prst="rect">
+                      <a:avLst/>
+                    </a:prstGeom>
+                  </pic:spPr>
+                </pic:pic>
+              </a:graphicData>
+            </a:graphic>
+          </wp:inline>
+        </w:drawing>
+      </w:r>
+    </w:p>
+    <w:p>
+      <w:r>
+        <w:br w:type="page"/>
+      </w:r>
+    </w:p>
+    <w:p>
+      <w:proofErr w:type="spellStart"/>
+      <w:r>
+        <w:lastRenderedPageBreak/>
+        <w:t>lyso</w:t>
+      </w:r>
+      <w:r>
+        <w:t>As-SugPL</w:t>
+      </w:r>
+      <w:proofErr w:type="spellEnd"/>
+    </w:p>
+    <w:p>
+      <w:r>
+        <w:rPr>
+          <w:noProof/>
+        </w:rPr>
+        <w:drawing>
+          <wp:inline distT="0" distB="0" distL="0" distR="0" wp14:anchorId="523D64C2" wp14:editId="6CED9B14">
+            <wp:extent cx="5943600" cy="1024255"/>
+            <wp:effectExtent l="0" t="0" r="0" b="4445"/>
+            <wp:docPr id="7" name="Picture 7" descr="A picture containing diagram&#10;&#10;Description automatically generated"/>
+            <wp:cNvGraphicFramePr>
+              <a:graphicFrameLocks xmlns:a="http://schemas.openxmlformats.org/drawingml/2006/main" noChangeAspect="1"/>
+            </wp:cNvGraphicFramePr>
+            <a:graphic xmlns:a="http://schemas.openxmlformats.org/drawingml/2006/main">
+              <a:graphicData uri="http://schemas.openxmlformats.org/drawingml/2006/picture">
+                <pic:pic xmlns:pic="http://schemas.openxmlformats.org/drawingml/2006/picture">
+                  <pic:nvPicPr>
+                    <pic:cNvPr id="7" name="Picture 7" descr="A picture containing diagram&#10;&#10;Description automatically generated"/>
+                    <pic:cNvPicPr/>
+                  </pic:nvPicPr>
+                  <pic:blipFill>
+                    <a:blip r:embed="rId8">
+                      <a:extLst>
+                        <a:ext uri="{28A0092B-C50C-407E-A947-70E740481C1C}">
+                          <a14:useLocalDpi xmlns:a14="http://schemas.microsoft.com/office/drawing/2010/main" val="0"/>
+                        </a:ext>
+                      </a:extLst>
+                    </a:blip>
+                    <a:stretch>
+                      <a:fillRect/>
+                    </a:stretch>
+                  </pic:blipFill>
+                  <pic:spPr>
+                    <a:xfrm>
+                      <a:off x="0" y="0"/>
+                      <a:ext cx="5943600" cy="1024255"/>
+                    </a:xfrm>
+                    <a:prstGeom prst="rect">
+                      <a:avLst/>
+                    </a:prstGeom>
+                  </pic:spPr>
+                </pic:pic>
+              </a:graphicData>
+            </a:graphic>
+          </wp:inline>
+        </w:drawing>
+      </w:r>
+    </w:p>
+    <w:p/>
+    <w:p/>
+    <w:p/>
+    <w:p>
+      <w:r>
+        <w:br w:type="page"/>
+      </w:r>
+    </w:p>
+    <w:p>
+      <w:pPr>
+        <w:rPr>
+          <w:noProof/>
+        </w:rPr>
+      </w:pPr>
+      <w:r>
+        <w:lastRenderedPageBreak/>
+        <w:t>As-PE (not all of them, only seen once)</w:t>
+      </w:r>
+      <w:r>
+        <w:rPr>
+          <w:noProof/>
+        </w:rPr>
+        <w:t xml:space="preserve"> </w:t>
+      </w:r>
+      <w:r>
+        <w:rPr>
+          <w:noProof/>
+        </w:rPr>
+        <w:drawing>
+          <wp:inline distT="0" distB="0" distL="0" distR="0" wp14:anchorId="11A4C5D8" wp14:editId="63C3FE40">
+            <wp:extent cx="5943600" cy="1211580"/>
+            <wp:effectExtent l="0" t="0" r="0" b="0"/>
+            <wp:docPr id="3" name="Picture 3" descr="Icon&#10;&#10;Description automatically generated"/>
+            <wp:cNvGraphicFramePr>
+              <a:graphicFrameLocks xmlns:a="http://schemas.openxmlformats.org/drawingml/2006/main" noChangeAspect="1"/>
+            </wp:cNvGraphicFramePr>
+            <a:graphic xmlns:a="http://schemas.openxmlformats.org/drawingml/2006/main">
+              <a:graphicData uri="http://schemas.openxmlformats.org/drawingml/2006/picture">
+                <pic:pic xmlns:pic="http://schemas.openxmlformats.org/drawingml/2006/picture">
+                  <pic:nvPicPr>
+                    <pic:cNvPr id="3" name="Picture 3" descr="Icon&#10;&#10;Description automatically generated"/>
+                    <pic:cNvPicPr/>
+                  </pic:nvPicPr>
+                  <pic:blipFill>
+                    <a:blip r:embed="rId9">
+                      <a:extLst>
+                        <a:ext uri="{28A0092B-C50C-407E-A947-70E740481C1C}">
+                          <a14:useLocalDpi xmlns:a14="http://schemas.microsoft.com/office/drawing/2010/main" val="0"/>
+                        </a:ext>
+                      </a:extLst>
+                    </a:blip>
+                    <a:stretch>
+                      <a:fillRect/>
+                    </a:stretch>
+                  </pic:blipFill>
+                  <pic:spPr>
+                    <a:xfrm>
+                      <a:off x="0" y="0"/>
+                      <a:ext cx="5943600" cy="1211580"/>
+                    </a:xfrm>
+                    <a:prstGeom prst="rect">
+                      <a:avLst/>
+                    </a:prstGeom>
+                  </pic:spPr>
+                </pic:pic>
+              </a:graphicData>
+            </a:graphic>
+          </wp:inline>
+        </w:drawing>
+      </w:r>
+    </w:p>
+    <w:p>
+      <w:pPr>
+        <w:rPr>
+          <w:noProof/>
+        </w:rPr>
+      </w:pPr>
+    </w:p>
+    <w:p>
+      <w:pPr>
+        <w:rPr>
+          <w:noProof/>
+        </w:rPr>
+      </w:pPr>
+    </w:p>
+    <w:p>
+      <w:pPr>
+        <w:rPr>
+          <w:noProof/>
+        </w:rPr>
+      </w:pPr>
+    </w:p>
+    <w:p>
+      <w:pPr>
+        <w:rPr>
+          <w:noProof/>
+        </w:rPr>
+      </w:pPr>
+      <w:r>
+        <w:rPr>
+          <w:noProof/>
+        </w:rPr>
+        <w:t xml:space="preserve">As-TMOH </w:t>
+      </w:r>
+      <w:r>
+        <w:t>(not all of them, only seen once)</w:t>
+      </w:r>
+    </w:p>
+    <w:p>
+      <w:pPr>
+        <w:rPr>
+          <w:noProof/>
+        </w:rPr>
+      </w:pPr>
+    </w:p>
+    <w:p>
+      <w:r>
+        <w:rPr>
+          <w:noProof/>
+        </w:rPr>
+        <w:drawing>
+          <wp:inline distT="0" distB="0" distL="0" distR="0" wp14:anchorId="43FE3039" wp14:editId="0787D68F">
+            <wp:extent cx="5943600" cy="1520190"/>
+            <wp:effectExtent l="0" t="0" r="0" b="3810"/>
+            <wp:docPr id="5" name="Picture 5" descr="Chart, line chart&#10;&#10;Description automatically generated"/>
+            <wp:cNvGraphicFramePr>
+              <a:graphicFrameLocks xmlns:a="http://schemas.openxmlformats.org/drawingml/2006/main" noChangeAspect="1"/>
+            </wp:cNvGraphicFramePr>
+            <a:graphic xmlns:a="http://schemas.openxmlformats.org/drawingml/2006/main">
+              <a:graphicData uri="http://schemas.openxmlformats.org/drawingml/2006/picture">
+                <pic:pic xmlns:pic="http://schemas.openxmlformats.org/drawingml/2006/picture">
+                  <pic:nvPicPr>
+                    <pic:cNvPr id="5" name="Picture 5" descr="Chart, line chart&#10;&#10;Description automatically generated"/>
+                    <pic:cNvPicPr/>
+                  </pic:nvPicPr>
+                  <pic:blipFill>
+                    <a:blip r:embed="rId10">
+                      <a:extLst>
+                        <a:ext uri="{28A0092B-C50C-407E-A947-70E740481C1C}">
+                          <a14:useLocalDpi xmlns:a14="http://schemas.microsoft.com/office/drawing/2010/main" val="0"/>
+                        </a:ext>
+                      </a:extLst>
+                    </a:blip>
+                    <a:stretch>
+                      <a:fillRect/>
+                    </a:stretch>
+                  </pic:blipFill>
+                  <pic:spPr>
+                    <a:xfrm>
+                      <a:off x="0" y="0"/>
+                      <a:ext cx="5943600" cy="1520190"/>
+                    </a:xfrm>
+                    <a:prstGeom prst="rect">
+                      <a:avLst/>
+                    </a:prstGeom>
+                  </pic:spPr>
+                </pic:pic>
+              </a:graphicData>
+            </a:graphic>
+          </wp:inline>
+        </w:drawing>
+      </w:r>
+    </w:p>
+    <w:p/>
+    <w:p/>
+    <w:p>
+      <w:r>
+        <w:t>As-</w:t>
+      </w:r>
+      <w:proofErr w:type="spellStart"/>
+      <w:r>
+        <w:t>Isoprenes</w:t>
+      </w:r>
+      <w:proofErr w:type="spellEnd"/>
+      <w:r>
+        <w:rPr>
+          <w:noProof/>
+        </w:rPr>
+        <w:drawing>
+          <wp:inline distT="0" distB="0" distL="0" distR="0" wp14:anchorId="6D87C079" wp14:editId="5093322C">
+            <wp:extent cx="5943600" cy="3045460"/>
+            <wp:effectExtent l="0" t="0" r="0" b="2540"/>
+            <wp:docPr id="8" name="Picture 8" descr="Diagram&#10;&#10;Description automatically generated"/>
+            <wp:cNvGraphicFramePr>
+              <a:graphicFrameLocks xmlns:a="http://schemas.openxmlformats.org/drawingml/2006/main" noChangeAspect="1"/>
+            </wp:cNvGraphicFramePr>
+            <a:graphic xmlns:a="http://schemas.openxmlformats.org/drawingml/2006/main">
+              <a:graphicData uri="http://schemas.openxmlformats.org/drawingml/2006/picture">
+                <pic:pic xmlns:pic="http://schemas.openxmlformats.org/drawingml/2006/picture">
+                  <pic:nvPicPr>
+                    <pic:cNvPr id="8" name="Picture 8" descr="Diagram&#10;&#10;Description automatically generated"/>
+                    <pic:cNvPicPr/>
+                  </pic:nvPicPr>
+                  <pic:blipFill>
+                    <a:blip r:embed="rId11">
+                      <a:extLst>
+                        <a:ext uri="{28A0092B-C50C-407E-A947-70E740481C1C}">
+                          <a14:useLocalDpi xmlns:a14="http://schemas.microsoft.com/office/drawing/2010/main" val="0"/>
+                        </a:ext>
+                      </a:extLst>
+                    </a:blip>
+                    <a:stretch>
+                      <a:fillRect/>
+                    </a:stretch>
+                  </pic:blipFill>
+                  <pic:spPr>
+                    <a:xfrm>
+                      <a:off x="0" y="0"/>
+                      <a:ext cx="5943600" cy="3045460"/>
+                    </a:xfrm>
+                    <a:prstGeom prst="rect">
+                      <a:avLst/>
+                    </a:prstGeom>
+                  </pic:spPr>
+                </pic:pic>
+              </a:graphicData>
+            </a:graphic>
+          </wp:inline>
+        </w:drawing>
+      </w:r>
+    </w:p>
     <w:sectPr>
       <w:pgSz w:w="12240" w:h="15840"/>
       <w:pgMar w:top="1440" w:right="1440" w:bottom="1440" w:left="1440" w:header="720" w:footer="720" w:gutter="0"/>

</xml_diff>